<commit_message>
[Versão 1] Atividades na Implantação
</commit_message>
<xml_diff>
--- a/3.0 Atividades na Implantação.docx
+++ b/3.0 Atividades na Implantação.docx
@@ -1,6 +1,6 @@
 
 <file path=word/document.xml><?xml version="1.0" encoding="utf-8"?>
-<w:document xmlns:ve="http://schemas.openxmlformats.org/markup-compatibility/2006" xmlns:o="urn:schemas-microsoft-com:office:office" xmlns:r="http://schemas.openxmlformats.org/officeDocument/2006/relationships" xmlns:m="http://schemas.openxmlformats.org/officeDocument/2006/math" xmlns:v="urn:schemas-microsoft-com:vml" xmlns:wp="http://schemas.openxmlformats.org/drawingml/2006/wordprocessingDrawing" xmlns:w10="urn:schemas-microsoft-com:office:word" xmlns:w="http://schemas.openxmlformats.org/wordprocessingml/2006/main" xmlns:wne="http://schemas.microsoft.com/office/word/2006/wordml">
+<w:document xmlns:wpc="http://schemas.microsoft.com/office/word/2010/wordprocessingCanvas" xmlns:mc="http://schemas.openxmlformats.org/markup-compatibility/2006" xmlns:o="urn:schemas-microsoft-com:office:office" xmlns:r="http://schemas.openxmlformats.org/officeDocument/2006/relationships" xmlns:m="http://schemas.openxmlformats.org/officeDocument/2006/math" xmlns:v="urn:schemas-microsoft-com:vml" xmlns:wp14="http://schemas.microsoft.com/office/word/2010/wordprocessingDrawing" xmlns:wp="http://schemas.openxmlformats.org/drawingml/2006/wordprocessingDrawing" xmlns:w10="urn:schemas-microsoft-com:office:word" xmlns:w="http://schemas.openxmlformats.org/wordprocessingml/2006/main" xmlns:w14="http://schemas.microsoft.com/office/word/2010/wordml" xmlns:wpg="http://schemas.microsoft.com/office/word/2010/wordprocessingGroup" xmlns:wpi="http://schemas.microsoft.com/office/word/2010/wordprocessingInk" xmlns:wne="http://schemas.microsoft.com/office/word/2006/wordml" xmlns:wps="http://schemas.microsoft.com/office/word/2010/wordprocessingShape" mc:Ignorable="w14 wp14">
   <w:body>
     <w:tbl>
       <w:tblPr>
@@ -18,7 +18,7 @@
           <w:left w:w="70" w:type="dxa"/>
           <w:right w:w="70" w:type="dxa"/>
         </w:tblCellMar>
-        <w:tblLook w:val="0000"/>
+        <w:tblLook w:val="0000" w:firstRow="0" w:lastRow="0" w:firstColumn="0" w:lastColumn="0" w:noHBand="0" w:noVBand="0"/>
       </w:tblPr>
       <w:tblGrid>
         <w:gridCol w:w="9283"/>
@@ -45,7 +45,14 @@
                 <w:rFonts w:ascii="Arial" w:hAnsi="Arial" w:cs="Arial"/>
                 <w:b/>
               </w:rPr>
-              <w:t xml:space="preserve">1 – TESTE DE SISTEMA (AMBIENTE DE PRODUÇÃO) – A critério do Orientador  </w:t>
+              <w:t>1 – TESTE DE SISTEMA (AMBIENTE DE PRODUÇ</w:t>
+            </w:r>
+            <w:r>
+              <w:rPr>
+                <w:rFonts w:ascii="Arial" w:hAnsi="Arial" w:cs="Arial"/>
+                <w:b/>
+              </w:rPr>
+              <w:t xml:space="preserve">ÃO) – A critério do Orientador </w:t>
             </w:r>
             <w:r>
               <w:rPr>
@@ -116,7 +123,7 @@
           <w:left w:w="70" w:type="dxa"/>
           <w:right w:w="70" w:type="dxa"/>
         </w:tblCellMar>
-        <w:tblLook w:val="0000"/>
+        <w:tblLook w:val="0000" w:firstRow="0" w:lastRow="0" w:firstColumn="0" w:lastColumn="0" w:noHBand="0" w:noVBand="0"/>
       </w:tblPr>
       <w:tblGrid>
         <w:gridCol w:w="9283"/>
@@ -143,8 +150,9 @@
                 <w:rFonts w:ascii="Arial" w:hAnsi="Arial" w:cs="Arial"/>
                 <w:b/>
               </w:rPr>
-              <w:t xml:space="preserve">2 – CONVERSÃO </w:t>
-            </w:r>
+              <w:t>2 – CONVERSÃO DE ARQUIVOS</w:t>
+            </w:r>
+            <w:proofErr w:type="gramStart"/>
             <w:r>
               <w:rPr>
                 <w:rFonts w:ascii="Arial" w:hAnsi="Arial" w:cs="Arial"/>
@@ -157,29 +165,9 @@
                 <w:rFonts w:ascii="Arial" w:hAnsi="Arial" w:cs="Arial"/>
                 <w:b/>
               </w:rPr>
-              <w:t xml:space="preserve">DE </w:t>
-            </w:r>
-            <w:r>
-              <w:rPr>
-                <w:rFonts w:ascii="Arial" w:hAnsi="Arial" w:cs="Arial"/>
-                <w:b/>
-              </w:rPr>
               <w:t xml:space="preserve"> </w:t>
             </w:r>
-            <w:r>
-              <w:rPr>
-                <w:rFonts w:ascii="Arial" w:hAnsi="Arial" w:cs="Arial"/>
-                <w:b/>
-              </w:rPr>
-              <w:t xml:space="preserve">ARQUIVOS </w:t>
-            </w:r>
-            <w:r>
-              <w:rPr>
-                <w:rFonts w:ascii="Arial" w:hAnsi="Arial" w:cs="Arial"/>
-                <w:b/>
-              </w:rPr>
-              <w:t xml:space="preserve"> </w:t>
-            </w:r>
+            <w:proofErr w:type="gramEnd"/>
             <w:r>
               <w:rPr>
                 <w:rFonts w:ascii="Arial" w:hAnsi="Arial" w:cs="Arial"/>
@@ -275,20 +263,70 @@
           <w:p>
             <w:pPr>
               <w:pStyle w:val="Cabealho"/>
-              <w:rPr>
-                <w:rFonts w:ascii="Arial" w:hAnsi="Arial" w:cs="Arial"/>
-                <w:bCs/>
-                <w:color w:val="808080" w:themeColor="background1" w:themeShade="80"/>
-              </w:rPr>
-            </w:pPr>
-          </w:p>
-          <w:p>
-            <w:pPr>
-              <w:pStyle w:val="Cabealho"/>
-              <w:rPr>
-                <w:rFonts w:ascii="Arial" w:hAnsi="Arial" w:cs="Arial"/>
-                <w:b/>
-                <w:bCs/>
+              <w:jc w:val="both"/>
+              <w:rPr>
+                <w:rFonts w:ascii="Arial" w:hAnsi="Arial" w:cs="Arial"/>
+                <w:bCs/>
+                <w:color w:val="000000" w:themeColor="text1"/>
+              </w:rPr>
+            </w:pPr>
+            <w:r>
+              <w:rPr>
+                <w:rFonts w:ascii="Arial" w:hAnsi="Arial" w:cs="Arial"/>
+                <w:bCs/>
+                <w:color w:val="000000" w:themeColor="text1"/>
+              </w:rPr>
+              <w:t>Não haverá necessidade de conversão de arquivos</w:t>
+            </w:r>
+            <w:r>
+              <w:rPr>
+                <w:rFonts w:ascii="Arial" w:hAnsi="Arial" w:cs="Arial"/>
+                <w:bCs/>
+                <w:color w:val="000000" w:themeColor="text1"/>
+              </w:rPr>
+              <w:t xml:space="preserve"> </w:t>
+            </w:r>
+            <w:r>
+              <w:rPr>
+                <w:rFonts w:ascii="Arial" w:hAnsi="Arial" w:cs="Arial"/>
+                <w:bCs/>
+                <w:color w:val="000000" w:themeColor="text1"/>
+              </w:rPr>
+              <w:t>com o controle antigo realizado</w:t>
+            </w:r>
+            <w:r>
+              <w:rPr>
+                <w:rFonts w:ascii="Arial" w:hAnsi="Arial" w:cs="Arial"/>
+                <w:bCs/>
+                <w:color w:val="000000" w:themeColor="text1"/>
+              </w:rPr>
+              <w:t xml:space="preserve"> por planilhas Excel</w:t>
+            </w:r>
+            <w:r>
+              <w:rPr>
+                <w:rFonts w:ascii="Arial" w:hAnsi="Arial" w:cs="Arial"/>
+                <w:bCs/>
+                <w:color w:val="000000" w:themeColor="text1"/>
+              </w:rPr>
+              <w:t>, pois a carga inicial será realizada através de scripts SQL</w:t>
+            </w:r>
+            <w:r>
+              <w:rPr>
+                <w:rFonts w:ascii="Arial" w:hAnsi="Arial" w:cs="Arial"/>
+                <w:bCs/>
+                <w:color w:val="000000" w:themeColor="text1"/>
+              </w:rPr>
+              <w:t>.</w:t>
+            </w:r>
+          </w:p>
+          <w:p>
+            <w:pPr>
+              <w:pStyle w:val="Cabealho"/>
+              <w:jc w:val="both"/>
+              <w:rPr>
+                <w:rFonts w:ascii="Arial" w:hAnsi="Arial" w:cs="Arial"/>
+                <w:bCs/>
+                <w:color w:val="000000" w:themeColor="text1"/>
               </w:rPr>
             </w:pPr>
           </w:p>
@@ -312,7 +350,7 @@
           <w:left w:w="70" w:type="dxa"/>
           <w:right w:w="70" w:type="dxa"/>
         </w:tblCellMar>
-        <w:tblLook w:val="0000"/>
+        <w:tblLook w:val="0000" w:firstRow="0" w:lastRow="0" w:firstColumn="0" w:lastColumn="0" w:noHBand="0" w:noVBand="0"/>
       </w:tblPr>
       <w:tblGrid>
         <w:gridCol w:w="9283"/>
@@ -334,12 +372,28 @@
                 <w:b/>
               </w:rPr>
             </w:pPr>
-            <w:r>
-              <w:rPr>
-                <w:rFonts w:ascii="Arial" w:hAnsi="Arial" w:cs="Arial"/>
-                <w:b/>
-              </w:rPr>
-              <w:t xml:space="preserve">3 – TREINAMENTO  BÁSICO </w:t>
+            <w:proofErr w:type="gramStart"/>
+            <w:r>
+              <w:rPr>
+                <w:rFonts w:ascii="Arial" w:hAnsi="Arial" w:cs="Arial"/>
+                <w:b/>
+              </w:rPr>
+              <w:t>3 – TREINAMENTO</w:t>
+            </w:r>
+            <w:proofErr w:type="gramEnd"/>
+            <w:r>
+              <w:rPr>
+                <w:rFonts w:ascii="Arial" w:hAnsi="Arial" w:cs="Arial"/>
+                <w:b/>
+              </w:rPr>
+              <w:t xml:space="preserve"> </w:t>
+            </w:r>
+            <w:r>
+              <w:rPr>
+                <w:rFonts w:ascii="Arial" w:hAnsi="Arial" w:cs="Arial"/>
+                <w:b/>
+              </w:rPr>
+              <w:t xml:space="preserve">BÁSICO </w:t>
             </w:r>
           </w:p>
         </w:tc>
@@ -355,6 +409,7 @@
           <w:p>
             <w:pPr>
               <w:pStyle w:val="Cabealho"/>
+              <w:jc w:val="both"/>
               <w:rPr>
                 <w:rFonts w:ascii="Arial" w:hAnsi="Arial" w:cs="Arial"/>
                 <w:b/>
@@ -366,12 +421,87 @@
           <w:p>
             <w:pPr>
               <w:pStyle w:val="Cabealho"/>
-              <w:rPr>
-                <w:rFonts w:ascii="Arial" w:hAnsi="Arial" w:cs="Arial"/>
-                <w:bCs/>
-                <w:color w:val="808080" w:themeColor="background1" w:themeShade="80"/>
-              </w:rPr>
-            </w:pPr>
+              <w:jc w:val="both"/>
+              <w:rPr>
+                <w:rFonts w:ascii="Arial" w:hAnsi="Arial" w:cs="Arial"/>
+                <w:bCs/>
+                <w:color w:val="000000" w:themeColor="text1"/>
+              </w:rPr>
+            </w:pPr>
+            <w:r>
+              <w:rPr>
+                <w:rFonts w:ascii="Arial" w:hAnsi="Arial" w:cs="Arial"/>
+                <w:bCs/>
+                <w:color w:val="000000" w:themeColor="text1"/>
+              </w:rPr>
+              <w:t xml:space="preserve">Treinamento de quatro horas </w:t>
+            </w:r>
+            <w:r>
+              <w:rPr>
+                <w:rFonts w:ascii="Arial" w:hAnsi="Arial" w:cs="Arial"/>
+                <w:bCs/>
+                <w:color w:val="000000" w:themeColor="text1"/>
+              </w:rPr>
+              <w:t xml:space="preserve">para o gerente financeiro </w:t>
+            </w:r>
+            <w:r>
+              <w:rPr>
+                <w:rFonts w:ascii="Arial" w:hAnsi="Arial" w:cs="Arial"/>
+                <w:bCs/>
+                <w:color w:val="000000" w:themeColor="text1"/>
+              </w:rPr>
+              <w:t>sobre as</w:t>
+            </w:r>
+            <w:r>
+              <w:rPr>
+                <w:rFonts w:ascii="Arial" w:hAnsi="Arial" w:cs="Arial"/>
+                <w:bCs/>
+                <w:color w:val="000000" w:themeColor="text1"/>
+              </w:rPr>
+              <w:t xml:space="preserve"> funcionalidades do sistema com relação ao painel administrativo. Para utilização do aplicativo, será feita uma explicação inicial na matriz da distribuidora para os operadores das </w:t>
+            </w:r>
+            <w:bookmarkStart w:id="0" w:name="_GoBack"/>
+            <w:bookmarkEnd w:id="0"/>
+            <w:r>
+              <w:rPr>
+                <w:rFonts w:ascii="Arial" w:hAnsi="Arial" w:cs="Arial"/>
+                <w:bCs/>
+                <w:color w:val="000000" w:themeColor="text1"/>
+              </w:rPr>
+              <w:t>máquinas e após o treinamento, será realizado um acompanhamento de campo, onde um membro da equipe acompanhará o operador pelos clientes, utilizando o aplicativo</w:t>
+            </w:r>
+            <w:r>
+              <w:rPr>
+                <w:rFonts w:ascii="Arial" w:hAnsi="Arial" w:cs="Arial"/>
+                <w:bCs/>
+                <w:color w:val="000000" w:themeColor="text1"/>
+              </w:rPr>
+              <w:t xml:space="preserve"> e tirando possíveis dúvidas</w:t>
+            </w:r>
+            <w:r>
+              <w:rPr>
+                <w:rFonts w:ascii="Arial" w:hAnsi="Arial" w:cs="Arial"/>
+                <w:bCs/>
+                <w:color w:val="000000" w:themeColor="text1"/>
+              </w:rPr>
+              <w:t>.</w:t>
+            </w:r>
+            <w:r>
+              <w:rPr>
+                <w:rFonts w:ascii="Arial" w:hAnsi="Arial" w:cs="Arial"/>
+                <w:bCs/>
+                <w:color w:val="000000" w:themeColor="text1"/>
+              </w:rPr>
+              <w:t xml:space="preserve"> Responsável pelo treinamento: Otávio Prado; acompanhamento em campo: Lucas Eduardo</w:t>
+            </w:r>
+            <w:r>
+              <w:rPr>
+                <w:rFonts w:ascii="Arial" w:hAnsi="Arial" w:cs="Arial"/>
+                <w:bCs/>
+                <w:color w:val="000000" w:themeColor="text1"/>
+              </w:rPr>
+              <w:t>.</w:t>
+            </w:r>
           </w:p>
           <w:p>
             <w:pPr>
@@ -407,7 +537,7 @@
           <w:left w:w="70" w:type="dxa"/>
           <w:right w:w="70" w:type="dxa"/>
         </w:tblCellMar>
-        <w:tblLook w:val="0000"/>
+        <w:tblLook w:val="0000" w:firstRow="0" w:lastRow="0" w:firstColumn="0" w:lastColumn="0" w:noHBand="0" w:noVBand="0"/>
       </w:tblPr>
       <w:tblGrid>
         <w:gridCol w:w="9283"/>
@@ -424,17 +554,34 @@
           <w:p>
             <w:pPr>
               <w:pStyle w:val="Cabealho"/>
-              <w:rPr>
-                <w:rFonts w:ascii="Arial" w:hAnsi="Arial" w:cs="Arial"/>
-                <w:b/>
-              </w:rPr>
-            </w:pPr>
-            <w:r>
-              <w:rPr>
-                <w:rFonts w:ascii="Arial" w:hAnsi="Arial" w:cs="Arial"/>
-                <w:b/>
-              </w:rPr>
-              <w:t xml:space="preserve">4  - DEFINIÇÃO </w:t>
+              <w:jc w:val="both"/>
+              <w:rPr>
+                <w:rFonts w:ascii="Arial" w:hAnsi="Arial" w:cs="Arial"/>
+                <w:b/>
+              </w:rPr>
+            </w:pPr>
+            <w:r>
+              <w:rPr>
+                <w:rFonts w:ascii="Arial" w:hAnsi="Arial" w:cs="Arial"/>
+                <w:b/>
+              </w:rPr>
+              <w:t>4</w:t>
+            </w:r>
+            <w:proofErr w:type="gramStart"/>
+            <w:r>
+              <w:rPr>
+                <w:rFonts w:ascii="Arial" w:hAnsi="Arial" w:cs="Arial"/>
+                <w:b/>
+              </w:rPr>
+              <w:t xml:space="preserve">  </w:t>
+            </w:r>
+            <w:proofErr w:type="gramEnd"/>
+            <w:r>
+              <w:rPr>
+                <w:rFonts w:ascii="Arial" w:hAnsi="Arial" w:cs="Arial"/>
+                <w:b/>
+              </w:rPr>
+              <w:t xml:space="preserve">- DEFINIÇÃO </w:t>
             </w:r>
             <w:r>
               <w:rPr>
@@ -534,6 +681,7 @@
           <w:p>
             <w:pPr>
               <w:pStyle w:val="Cabealho"/>
+              <w:jc w:val="both"/>
               <w:rPr>
                 <w:rFonts w:ascii="Arial" w:hAnsi="Arial" w:cs="Arial"/>
                 <w:b/>
@@ -545,16 +693,178 @@
           <w:p>
             <w:pPr>
               <w:pStyle w:val="Cabealho"/>
-              <w:rPr>
-                <w:rFonts w:ascii="Arial" w:hAnsi="Arial" w:cs="Arial"/>
-                <w:bCs/>
-                <w:color w:val="808080" w:themeColor="background1" w:themeShade="80"/>
-              </w:rPr>
-            </w:pPr>
-          </w:p>
-          <w:p>
-            <w:pPr>
-              <w:pStyle w:val="Cabealho"/>
+              <w:jc w:val="both"/>
+              <w:rPr>
+                <w:rFonts w:ascii="Arial" w:hAnsi="Arial" w:cs="Arial"/>
+                <w:bCs/>
+                <w:color w:val="000000" w:themeColor="text1"/>
+              </w:rPr>
+            </w:pPr>
+            <w:r>
+              <w:rPr>
+                <w:rFonts w:ascii="Arial" w:hAnsi="Arial" w:cs="Arial"/>
+                <w:bCs/>
+                <w:color w:val="000000" w:themeColor="text1"/>
+              </w:rPr>
+              <w:t>Serão realizadas</w:t>
+            </w:r>
+            <w:r>
+              <w:rPr>
+                <w:rFonts w:ascii="Arial" w:hAnsi="Arial" w:cs="Arial"/>
+                <w:bCs/>
+                <w:color w:val="000000" w:themeColor="text1"/>
+              </w:rPr>
+              <w:t xml:space="preserve"> comparações </w:t>
+            </w:r>
+            <w:r>
+              <w:rPr>
+                <w:rFonts w:ascii="Arial" w:hAnsi="Arial" w:cs="Arial"/>
+                <w:bCs/>
+                <w:color w:val="000000" w:themeColor="text1"/>
+              </w:rPr>
+              <w:t xml:space="preserve">entre os dados calculados </w:t>
+            </w:r>
+            <w:r>
+              <w:rPr>
+                <w:rFonts w:ascii="Arial" w:hAnsi="Arial" w:cs="Arial"/>
+                <w:bCs/>
+                <w:color w:val="000000" w:themeColor="text1"/>
+              </w:rPr>
+              <w:t xml:space="preserve">manualmente </w:t>
+            </w:r>
+            <w:r>
+              <w:rPr>
+                <w:rFonts w:ascii="Arial" w:hAnsi="Arial" w:cs="Arial"/>
+                <w:bCs/>
+                <w:color w:val="000000" w:themeColor="text1"/>
+              </w:rPr>
+              <w:t>através da</w:t>
+            </w:r>
+            <w:r>
+              <w:rPr>
+                <w:rFonts w:ascii="Arial" w:hAnsi="Arial" w:cs="Arial"/>
+                <w:bCs/>
+                <w:color w:val="000000" w:themeColor="text1"/>
+              </w:rPr>
+              <w:t xml:space="preserve"> planilha Excel</w:t>
+            </w:r>
+            <w:r>
+              <w:rPr>
+                <w:rFonts w:ascii="Arial" w:hAnsi="Arial" w:cs="Arial"/>
+                <w:bCs/>
+                <w:color w:val="000000" w:themeColor="text1"/>
+              </w:rPr>
+              <w:t xml:space="preserve"> da distribuidora e os dados fornecidos pelo novo sistema</w:t>
+            </w:r>
+            <w:r>
+              <w:rPr>
+                <w:rFonts w:ascii="Arial" w:hAnsi="Arial" w:cs="Arial"/>
+                <w:bCs/>
+                <w:color w:val="000000" w:themeColor="text1"/>
+              </w:rPr>
+              <w:t>.</w:t>
+            </w:r>
+            <w:r>
+              <w:rPr>
+                <w:rFonts w:ascii="Arial" w:hAnsi="Arial" w:cs="Arial"/>
+                <w:bCs/>
+                <w:color w:val="000000" w:themeColor="text1"/>
+              </w:rPr>
+              <w:t xml:space="preserve"> O</w:t>
+            </w:r>
+            <w:r>
+              <w:rPr>
+                <w:rFonts w:ascii="Arial" w:hAnsi="Arial" w:cs="Arial"/>
+                <w:bCs/>
+                <w:color w:val="000000" w:themeColor="text1"/>
+              </w:rPr>
+              <w:t xml:space="preserve"> controle</w:t>
+            </w:r>
+            <w:r>
+              <w:rPr>
+                <w:rFonts w:ascii="Arial" w:hAnsi="Arial" w:cs="Arial"/>
+                <w:bCs/>
+                <w:color w:val="000000" w:themeColor="text1"/>
+              </w:rPr>
+              <w:t xml:space="preserve"> atual</w:t>
+            </w:r>
+            <w:r>
+              <w:rPr>
+                <w:rFonts w:ascii="Arial" w:hAnsi="Arial" w:cs="Arial"/>
+                <w:bCs/>
+                <w:color w:val="000000" w:themeColor="text1"/>
+              </w:rPr>
+              <w:t xml:space="preserve"> </w:t>
+            </w:r>
+            <w:r>
+              <w:rPr>
+                <w:rFonts w:ascii="Arial" w:hAnsi="Arial" w:cs="Arial"/>
+                <w:bCs/>
+                <w:color w:val="000000" w:themeColor="text1"/>
+              </w:rPr>
+              <w:t xml:space="preserve">realizado </w:t>
+            </w:r>
+            <w:r>
+              <w:rPr>
+                <w:rFonts w:ascii="Arial" w:hAnsi="Arial" w:cs="Arial"/>
+                <w:bCs/>
+                <w:color w:val="000000" w:themeColor="text1"/>
+              </w:rPr>
+              <w:t>pelas</w:t>
+            </w:r>
+            <w:r>
+              <w:rPr>
+                <w:rFonts w:ascii="Arial" w:hAnsi="Arial" w:cs="Arial"/>
+                <w:bCs/>
+                <w:color w:val="000000" w:themeColor="text1"/>
+              </w:rPr>
+              <w:t xml:space="preserve"> planilhas Excel podem </w:t>
+            </w:r>
+            <w:r>
+              <w:rPr>
+                <w:rFonts w:ascii="Arial" w:hAnsi="Arial" w:cs="Arial"/>
+                <w:bCs/>
+                <w:color w:val="000000" w:themeColor="text1"/>
+              </w:rPr>
+              <w:t>ocorrer</w:t>
+            </w:r>
+            <w:r>
+              <w:rPr>
+                <w:rFonts w:ascii="Arial" w:hAnsi="Arial" w:cs="Arial"/>
+                <w:bCs/>
+                <w:color w:val="000000" w:themeColor="text1"/>
+              </w:rPr>
+              <w:t xml:space="preserve"> em paralelo até que o gerente valide que as informações </w:t>
+            </w:r>
+            <w:r>
+              <w:rPr>
+                <w:rFonts w:ascii="Arial" w:hAnsi="Arial" w:cs="Arial"/>
+                <w:bCs/>
+                <w:color w:val="000000" w:themeColor="text1"/>
+              </w:rPr>
+              <w:t>gerenciadas</w:t>
+            </w:r>
+            <w:r>
+              <w:rPr>
+                <w:rFonts w:ascii="Arial" w:hAnsi="Arial" w:cs="Arial"/>
+                <w:bCs/>
+                <w:color w:val="000000" w:themeColor="text1"/>
+              </w:rPr>
+              <w:t xml:space="preserve"> pelo sistema</w:t>
+            </w:r>
+            <w:r>
+              <w:rPr>
+                <w:rFonts w:ascii="Arial" w:hAnsi="Arial" w:cs="Arial"/>
+                <w:bCs/>
+                <w:color w:val="000000" w:themeColor="text1"/>
+              </w:rPr>
+              <w:t xml:space="preserve"> estão de acordo com o esperado.</w:t>
+            </w:r>
+          </w:p>
+          <w:p>
+            <w:pPr>
+              <w:pStyle w:val="Cabealho"/>
+              <w:jc w:val="both"/>
               <w:rPr>
                 <w:rFonts w:ascii="Arial" w:hAnsi="Arial" w:cs="Arial"/>
                 <w:b/>
@@ -582,7 +892,7 @@
           <w:left w:w="70" w:type="dxa"/>
           <w:right w:w="70" w:type="dxa"/>
         </w:tblCellMar>
-        <w:tblLook w:val="0000"/>
+        <w:tblLook w:val="0000" w:firstRow="0" w:lastRow="0" w:firstColumn="0" w:lastColumn="0" w:noHBand="0" w:noVBand="0"/>
       </w:tblPr>
       <w:tblGrid>
         <w:gridCol w:w="9283"/>
@@ -636,12 +946,94 @@
           <w:p>
             <w:pPr>
               <w:pStyle w:val="Cabealho"/>
-              <w:rPr>
-                <w:rFonts w:ascii="Arial" w:hAnsi="Arial" w:cs="Arial"/>
-                <w:bCs/>
-                <w:color w:val="808080" w:themeColor="background1" w:themeShade="80"/>
-              </w:rPr>
-            </w:pPr>
+              <w:spacing w:line="276" w:lineRule="auto"/>
+              <w:jc w:val="both"/>
+              <w:rPr>
+                <w:rFonts w:ascii="Arial" w:hAnsi="Arial" w:cs="Arial"/>
+                <w:bCs/>
+                <w:color w:val="000000" w:themeColor="text1"/>
+              </w:rPr>
+            </w:pPr>
+            <w:r>
+              <w:rPr>
+                <w:rFonts w:ascii="Arial" w:hAnsi="Arial" w:cs="Arial"/>
+                <w:bCs/>
+                <w:color w:val="000000" w:themeColor="text1"/>
+              </w:rPr>
+              <w:t>Entrega da documentação do sistema.</w:t>
+            </w:r>
+          </w:p>
+          <w:p>
+            <w:pPr>
+              <w:pStyle w:val="Cabealho"/>
+              <w:spacing w:line="276" w:lineRule="auto"/>
+              <w:jc w:val="both"/>
+              <w:rPr>
+                <w:rFonts w:ascii="Arial" w:hAnsi="Arial" w:cs="Arial"/>
+                <w:bCs/>
+                <w:color w:val="000000" w:themeColor="text1"/>
+              </w:rPr>
+            </w:pPr>
+            <w:r>
+              <w:rPr>
+                <w:rFonts w:ascii="Arial" w:hAnsi="Arial" w:cs="Arial"/>
+                <w:bCs/>
+                <w:color w:val="000000" w:themeColor="text1"/>
+              </w:rPr>
+              <w:t>Configuração</w:t>
+            </w:r>
+            <w:r>
+              <w:rPr>
+                <w:rFonts w:ascii="Arial" w:hAnsi="Arial" w:cs="Arial"/>
+                <w:bCs/>
+                <w:color w:val="000000" w:themeColor="text1"/>
+              </w:rPr>
+              <w:t xml:space="preserve"> do ambiente para </w:t>
+            </w:r>
+            <w:r>
+              <w:rPr>
+                <w:rFonts w:ascii="Arial" w:hAnsi="Arial" w:cs="Arial"/>
+                <w:bCs/>
+                <w:color w:val="000000" w:themeColor="text1"/>
+              </w:rPr>
+              <w:t>execução do sistema.</w:t>
+            </w:r>
+          </w:p>
+          <w:p>
+            <w:pPr>
+              <w:pStyle w:val="Cabealho"/>
+              <w:spacing w:line="276" w:lineRule="auto"/>
+              <w:jc w:val="both"/>
+              <w:rPr>
+                <w:rFonts w:ascii="Arial" w:hAnsi="Arial" w:cs="Arial"/>
+                <w:bCs/>
+                <w:color w:val="000000" w:themeColor="text1"/>
+              </w:rPr>
+            </w:pPr>
+            <w:r>
+              <w:rPr>
+                <w:rFonts w:ascii="Arial" w:hAnsi="Arial" w:cs="Arial"/>
+                <w:bCs/>
+                <w:color w:val="000000" w:themeColor="text1"/>
+              </w:rPr>
+              <w:t>Manutenção do servidor periodicamente p</w:t>
+            </w:r>
+            <w:r>
+              <w:rPr>
+                <w:rFonts w:ascii="Arial" w:hAnsi="Arial" w:cs="Arial"/>
+                <w:bCs/>
+                <w:color w:val="000000" w:themeColor="text1"/>
+              </w:rPr>
+              <w:t>or meio de acesso remoto, incluindo</w:t>
+            </w:r>
+            <w:r>
+              <w:rPr>
+                <w:rFonts w:ascii="Arial" w:hAnsi="Arial" w:cs="Arial"/>
+                <w:bCs/>
+                <w:color w:val="000000" w:themeColor="text1"/>
+              </w:rPr>
+              <w:t xml:space="preserve"> possíveis correções tanto no servidor quanto no aplicativo mobile.</w:t>
+            </w:r>
           </w:p>
           <w:p>
             <w:pPr>
@@ -658,8 +1050,8 @@
     </w:tbl>
     <w:p/>
     <w:sectPr>
-      <w:headerReference w:type="default" r:id="rId6"/>
-      <w:footerReference w:type="default" r:id="rId7"/>
+      <w:headerReference w:type="default" r:id="rId7"/>
+      <w:footerReference w:type="default" r:id="rId8"/>
       <w:pgSz w:w="11906" w:h="16838"/>
       <w:pgMar w:top="1134" w:right="1134" w:bottom="1134" w:left="1701" w:header="709" w:footer="709" w:gutter="0"/>
       <w:cols w:space="708"/>
@@ -670,7 +1062,7 @@
 </file>
 
 <file path=word/endnotes.xml><?xml version="1.0" encoding="utf-8"?>
-<w:endnotes xmlns:ve="http://schemas.openxmlformats.org/markup-compatibility/2006" xmlns:o="urn:schemas-microsoft-com:office:office" xmlns:r="http://schemas.openxmlformats.org/officeDocument/2006/relationships" xmlns:m="http://schemas.openxmlformats.org/officeDocument/2006/math" xmlns:v="urn:schemas-microsoft-com:vml" xmlns:wp="http://schemas.openxmlformats.org/drawingml/2006/wordprocessingDrawing" xmlns:w10="urn:schemas-microsoft-com:office:word" xmlns:w="http://schemas.openxmlformats.org/wordprocessingml/2006/main" xmlns:wne="http://schemas.microsoft.com/office/word/2006/wordml">
+<w:endnotes xmlns:wpc="http://schemas.microsoft.com/office/word/2010/wordprocessingCanvas" xmlns:mc="http://schemas.openxmlformats.org/markup-compatibility/2006" xmlns:o="urn:schemas-microsoft-com:office:office" xmlns:r="http://schemas.openxmlformats.org/officeDocument/2006/relationships" xmlns:m="http://schemas.openxmlformats.org/officeDocument/2006/math" xmlns:v="urn:schemas-microsoft-com:vml" xmlns:wp14="http://schemas.microsoft.com/office/word/2010/wordprocessingDrawing" xmlns:wp="http://schemas.openxmlformats.org/drawingml/2006/wordprocessingDrawing" xmlns:w10="urn:schemas-microsoft-com:office:word" xmlns:w="http://schemas.openxmlformats.org/wordprocessingml/2006/main" xmlns:w14="http://schemas.microsoft.com/office/word/2010/wordml" xmlns:wpg="http://schemas.microsoft.com/office/word/2010/wordprocessingGroup" xmlns:wpi="http://schemas.microsoft.com/office/word/2010/wordprocessingInk" xmlns:wne="http://schemas.microsoft.com/office/word/2006/wordml" xmlns:wps="http://schemas.microsoft.com/office/word/2010/wordprocessingShape" mc:Ignorable="w14 wp14">
   <w:endnote w:type="separator" w:id="-1">
     <w:p>
       <w:pPr>
@@ -695,7 +1087,7 @@
 </file>
 
 <file path=word/footer1.xml><?xml version="1.0" encoding="utf-8"?>
-<w:ftr xmlns:ve="http://schemas.openxmlformats.org/markup-compatibility/2006" xmlns:o="urn:schemas-microsoft-com:office:office" xmlns:r="http://schemas.openxmlformats.org/officeDocument/2006/relationships" xmlns:m="http://schemas.openxmlformats.org/officeDocument/2006/math" xmlns:v="urn:schemas-microsoft-com:vml" xmlns:wp="http://schemas.openxmlformats.org/drawingml/2006/wordprocessingDrawing" xmlns:w10="urn:schemas-microsoft-com:office:word" xmlns:w="http://schemas.openxmlformats.org/wordprocessingml/2006/main" xmlns:wne="http://schemas.microsoft.com/office/word/2006/wordml">
+<w:ftr xmlns:wpc="http://schemas.microsoft.com/office/word/2010/wordprocessingCanvas" xmlns:mc="http://schemas.openxmlformats.org/markup-compatibility/2006" xmlns:o="urn:schemas-microsoft-com:office:office" xmlns:r="http://schemas.openxmlformats.org/officeDocument/2006/relationships" xmlns:m="http://schemas.openxmlformats.org/officeDocument/2006/math" xmlns:v="urn:schemas-microsoft-com:vml" xmlns:wp14="http://schemas.microsoft.com/office/word/2010/wordprocessingDrawing" xmlns:wp="http://schemas.openxmlformats.org/drawingml/2006/wordprocessingDrawing" xmlns:w10="urn:schemas-microsoft-com:office:word" xmlns:w="http://schemas.openxmlformats.org/wordprocessingml/2006/main" xmlns:w14="http://schemas.microsoft.com/office/word/2010/wordml" xmlns:wpg="http://schemas.microsoft.com/office/word/2010/wordprocessingGroup" xmlns:wpi="http://schemas.microsoft.com/office/word/2010/wordprocessingInk" xmlns:wne="http://schemas.microsoft.com/office/word/2006/wordml" xmlns:wps="http://schemas.microsoft.com/office/word/2010/wordprocessingShape" mc:Ignorable="w14 wp14">
   <w:p>
     <w:pPr>
       <w:pStyle w:val="Rodap"/>
@@ -728,7 +1120,7 @@
 </file>
 
 <file path=word/footnotes.xml><?xml version="1.0" encoding="utf-8"?>
-<w:footnotes xmlns:ve="http://schemas.openxmlformats.org/markup-compatibility/2006" xmlns:o="urn:schemas-microsoft-com:office:office" xmlns:r="http://schemas.openxmlformats.org/officeDocument/2006/relationships" xmlns:m="http://schemas.openxmlformats.org/officeDocument/2006/math" xmlns:v="urn:schemas-microsoft-com:vml" xmlns:wp="http://schemas.openxmlformats.org/drawingml/2006/wordprocessingDrawing" xmlns:w10="urn:schemas-microsoft-com:office:word" xmlns:w="http://schemas.openxmlformats.org/wordprocessingml/2006/main" xmlns:wne="http://schemas.microsoft.com/office/word/2006/wordml">
+<w:footnotes xmlns:wpc="http://schemas.microsoft.com/office/word/2010/wordprocessingCanvas" xmlns:mc="http://schemas.openxmlformats.org/markup-compatibility/2006" xmlns:o="urn:schemas-microsoft-com:office:office" xmlns:r="http://schemas.openxmlformats.org/officeDocument/2006/relationships" xmlns:m="http://schemas.openxmlformats.org/officeDocument/2006/math" xmlns:v="urn:schemas-microsoft-com:vml" xmlns:wp14="http://schemas.microsoft.com/office/word/2010/wordprocessingDrawing" xmlns:wp="http://schemas.openxmlformats.org/drawingml/2006/wordprocessingDrawing" xmlns:w10="urn:schemas-microsoft-com:office:word" xmlns:w="http://schemas.openxmlformats.org/wordprocessingml/2006/main" xmlns:w14="http://schemas.microsoft.com/office/word/2010/wordml" xmlns:wpg="http://schemas.microsoft.com/office/word/2010/wordprocessingGroup" xmlns:wpi="http://schemas.microsoft.com/office/word/2010/wordprocessingInk" xmlns:wne="http://schemas.microsoft.com/office/word/2006/wordml" xmlns:wps="http://schemas.microsoft.com/office/word/2010/wordprocessingShape" mc:Ignorable="w14 wp14">
   <w:footnote w:type="separator" w:id="-1">
     <w:p>
       <w:pPr>
@@ -753,13 +1145,13 @@
 </file>
 
 <file path=word/header1.xml><?xml version="1.0" encoding="utf-8"?>
-<w:hdr xmlns:ve="http://schemas.openxmlformats.org/markup-compatibility/2006" xmlns:o="urn:schemas-microsoft-com:office:office" xmlns:r="http://schemas.openxmlformats.org/officeDocument/2006/relationships" xmlns:m="http://schemas.openxmlformats.org/officeDocument/2006/math" xmlns:v="urn:schemas-microsoft-com:vml" xmlns:wp="http://schemas.openxmlformats.org/drawingml/2006/wordprocessingDrawing" xmlns:w10="urn:schemas-microsoft-com:office:word" xmlns:w="http://schemas.openxmlformats.org/wordprocessingml/2006/main" xmlns:wne="http://schemas.microsoft.com/office/word/2006/wordml">
+<w:hdr xmlns:wpc="http://schemas.microsoft.com/office/word/2010/wordprocessingCanvas" xmlns:mc="http://schemas.openxmlformats.org/markup-compatibility/2006" xmlns:o="urn:schemas-microsoft-com:office:office" xmlns:r="http://schemas.openxmlformats.org/officeDocument/2006/relationships" xmlns:m="http://schemas.openxmlformats.org/officeDocument/2006/math" xmlns:v="urn:schemas-microsoft-com:vml" xmlns:wp14="http://schemas.microsoft.com/office/word/2010/wordprocessingDrawing" xmlns:wp="http://schemas.openxmlformats.org/drawingml/2006/wordprocessingDrawing" xmlns:w10="urn:schemas-microsoft-com:office:word" xmlns:w="http://schemas.openxmlformats.org/wordprocessingml/2006/main" xmlns:w14="http://schemas.microsoft.com/office/word/2010/wordml" xmlns:wpg="http://schemas.microsoft.com/office/word/2010/wordprocessingGroup" xmlns:wpi="http://schemas.microsoft.com/office/word/2010/wordprocessingInk" xmlns:wne="http://schemas.microsoft.com/office/word/2006/wordml" xmlns:wps="http://schemas.microsoft.com/office/word/2010/wordprocessingShape" mc:Ignorable="w14 wp14">
   <w:tbl>
     <w:tblPr>
       <w:tblStyle w:val="Tabelacomgrade"/>
       <w:tblW w:w="9211" w:type="dxa"/>
       <w:shd w:val="clear" w:color="auto" w:fill="FFFFFF" w:themeFill="background1"/>
-      <w:tblLook w:val="04A0"/>
+      <w:tblLook w:val="04A0" w:firstRow="1" w:lastRow="0" w:firstColumn="1" w:lastColumn="0" w:noHBand="0" w:noVBand="1"/>
     </w:tblPr>
     <w:tblGrid>
       <w:gridCol w:w="1101"/>
@@ -781,6 +1173,7 @@
               <w:b/>
             </w:rPr>
           </w:pPr>
+          <w:proofErr w:type="gramStart"/>
           <w:r>
             <w:rPr>
               <w:b/>
@@ -797,7 +1190,14 @@
             <w:rPr>
               <w:b/>
             </w:rPr>
-            <w:t>PLANEJAMENTO PARA A IMPLANTAÇÃO DO SISTEMA</w:t>
+            <w:t>PLANEJAMENTO</w:t>
+          </w:r>
+          <w:proofErr w:type="gramEnd"/>
+          <w:r>
+            <w:rPr>
+              <w:b/>
+            </w:rPr>
+            <w:t xml:space="preserve"> PARA A IMPLANTAÇÃO DO SISTEMA</w:t>
           </w:r>
         </w:p>
       </w:tc>
@@ -891,7 +1291,7 @@
 </file>
 
 <file path=word/styles.xml><?xml version="1.0" encoding="utf-8"?>
-<w:styles xmlns:r="http://schemas.openxmlformats.org/officeDocument/2006/relationships" xmlns:w="http://schemas.openxmlformats.org/wordprocessingml/2006/main">
+<w:styles xmlns:mc="http://schemas.openxmlformats.org/markup-compatibility/2006" xmlns:r="http://schemas.openxmlformats.org/officeDocument/2006/relationships" xmlns:w="http://schemas.openxmlformats.org/wordprocessingml/2006/main" xmlns:w14="http://schemas.microsoft.com/office/word/2010/wordml" mc:Ignorable="w14">
   <w:docDefaults>
     <w:rPrDefault>
       <w:rPr>
@@ -1062,7 +1462,6 @@
     <w:uiPriority w:val="99"/>
     <w:semiHidden/>
     <w:unhideWhenUsed/>
-    <w:qFormat/>
     <w:tblPr>
       <w:tblInd w:w="0" w:type="dxa"/>
       <w:tblCellMar>
@@ -1177,6 +1576,196 @@
         <w:right w:w="108" w:type="dxa"/>
       </w:tblCellMar>
     </w:tblPr>
+  </w:style>
+</w:styles>
+</file>
+
+<file path=word/stylesWithEffects.xml><?xml version="1.0" encoding="utf-8"?>
+<w:styles xmlns:wpc="http://schemas.microsoft.com/office/word/2010/wordprocessingCanvas" xmlns:mc="http://schemas.openxmlformats.org/markup-compatibility/2006" xmlns:o="urn:schemas-microsoft-com:office:office" xmlns:r="http://schemas.openxmlformats.org/officeDocument/2006/relationships" xmlns:m="http://schemas.openxmlformats.org/officeDocument/2006/math" xmlns:v="urn:schemas-microsoft-com:vml" xmlns:wp14="http://schemas.microsoft.com/office/word/2010/wordprocessingDrawing" xmlns:wp="http://schemas.openxmlformats.org/drawingml/2006/wordprocessingDrawing" xmlns:w10="urn:schemas-microsoft-com:office:word" xmlns:w="http://schemas.openxmlformats.org/wordprocessingml/2006/main" xmlns:w14="http://schemas.microsoft.com/office/word/2010/wordml" xmlns:wpg="http://schemas.microsoft.com/office/word/2010/wordprocessingGroup" xmlns:wpi="http://schemas.microsoft.com/office/word/2010/wordprocessingInk" xmlns:wne="http://schemas.microsoft.com/office/word/2006/wordml" xmlns:wps="http://schemas.microsoft.com/office/word/2010/wordprocessingShape" mc:Ignorable="w14 wp14">
+  <w:docDefaults>
+    <w:rPrDefault>
+      <w:rPr>
+        <w:rFonts w:asciiTheme="minorHAnsi" w:eastAsiaTheme="minorEastAsia" w:hAnsiTheme="minorHAnsi" w:cstheme="minorBidi"/>
+        <w:sz w:val="22"/>
+        <w:szCs w:val="22"/>
+        <w:lang w:val="pt-BR" w:eastAsia="pt-BR" w:bidi="ar-SA"/>
+      </w:rPr>
+    </w:rPrDefault>
+    <w:pPrDefault>
+      <w:pPr>
+        <w:spacing w:after="200" w:line="276" w:lineRule="auto"/>
+      </w:pPr>
+    </w:pPrDefault>
+  </w:docDefaults>
+  <w:latentStyles w:defLockedState="0" w:defUIPriority="99" w:defSemiHidden="1" w:defUnhideWhenUsed="1" w:defQFormat="0" w:count="267">
+    <w:lsdException w:name="Normal" w:semiHidden="0" w:uiPriority="0" w:unhideWhenUsed="0" w:qFormat="1"/>
+    <w:lsdException w:name="heading 1" w:semiHidden="0" w:uiPriority="9" w:unhideWhenUsed="0" w:qFormat="1"/>
+    <w:lsdException w:name="heading 2" w:uiPriority="9" w:qFormat="1"/>
+    <w:lsdException w:name="heading 3" w:uiPriority="9" w:qFormat="1"/>
+    <w:lsdException w:name="heading 4" w:uiPriority="9" w:qFormat="1"/>
+    <w:lsdException w:name="heading 5" w:uiPriority="9" w:qFormat="1"/>
+    <w:lsdException w:name="heading 6" w:uiPriority="9" w:qFormat="1"/>
+    <w:lsdException w:name="heading 7" w:uiPriority="9" w:qFormat="1"/>
+    <w:lsdException w:name="heading 8" w:uiPriority="9" w:qFormat="1"/>
+    <w:lsdException w:name="heading 9" w:uiPriority="9" w:qFormat="1"/>
+    <w:lsdException w:name="toc 1" w:uiPriority="39"/>
+    <w:lsdException w:name="toc 2" w:uiPriority="39"/>
+    <w:lsdException w:name="toc 3" w:uiPriority="39"/>
+    <w:lsdException w:name="toc 4" w:uiPriority="39"/>
+    <w:lsdException w:name="toc 5" w:uiPriority="39"/>
+    <w:lsdException w:name="toc 6" w:uiPriority="39"/>
+    <w:lsdException w:name="toc 7" w:uiPriority="39"/>
+    <w:lsdException w:name="toc 8" w:uiPriority="39"/>
+    <w:lsdException w:name="toc 9" w:uiPriority="39"/>
+    <w:lsdException w:name="caption" w:uiPriority="35" w:qFormat="1"/>
+    <w:lsdException w:name="Title" w:semiHidden="0" w:uiPriority="10" w:unhideWhenUsed="0" w:qFormat="1"/>
+    <w:lsdException w:name="Default Paragraph Font" w:uiPriority="1"/>
+    <w:lsdException w:name="Subtitle" w:semiHidden="0" w:uiPriority="11" w:unhideWhenUsed="0" w:qFormat="1"/>
+    <w:lsdException w:name="Strong" w:semiHidden="0" w:uiPriority="22" w:unhideWhenUsed="0" w:qFormat="1"/>
+    <w:lsdException w:name="Emphasis" w:semiHidden="0" w:uiPriority="20" w:unhideWhenUsed="0" w:qFormat="1"/>
+    <w:lsdException w:name="Table Grid" w:semiHidden="0" w:uiPriority="59" w:unhideWhenUsed="0"/>
+    <w:lsdException w:name="Placeholder Text" w:unhideWhenUsed="0"/>
+    <w:lsdException w:name="No Spacing" w:semiHidden="0" w:uiPriority="1" w:unhideWhenUsed="0" w:qFormat="1"/>
+    <w:lsdException w:name="Light Shading" w:semiHidden="0" w:uiPriority="60" w:unhideWhenUsed="0"/>
+    <w:lsdException w:name="Light List" w:semiHidden="0" w:uiPriority="61" w:unhideWhenUsed="0"/>
+    <w:lsdException w:name="Light Grid" w:semiHidden="0" w:uiPriority="62" w:unhideWhenUsed="0"/>
+    <w:lsdException w:name="Medium Shading 1" w:semiHidden="0" w:uiPriority="63" w:unhideWhenUsed="0"/>
+    <w:lsdException w:name="Medium Shading 2" w:semiHidden="0" w:uiPriority="64" w:unhideWhenUsed="0"/>
+    <w:lsdException w:name="Medium List 1" w:semiHidden="0" w:uiPriority="65" w:unhideWhenUsed="0"/>
+    <w:lsdException w:name="Medium List 2" w:semiHidden="0" w:uiPriority="66" w:unhideWhenUsed="0"/>
+    <w:lsdException w:name="Medium Grid 1" w:semiHidden="0" w:uiPriority="67" w:unhideWhenUsed="0"/>
+    <w:lsdException w:name="Medium Grid 2" w:semiHidden="0" w:uiPriority="68" w:unhideWhenUsed="0"/>
+    <w:lsdException w:name="Medium Grid 3" w:semiHidden="0" w:uiPriority="69" w:unhideWhenUsed="0"/>
+    <w:lsdException w:name="Dark List" w:semiHidden="0" w:uiPriority="70" w:unhideWhenUsed="0"/>
+    <w:lsdException w:name="Colorful Shading" w:semiHidden="0" w:uiPriority="71" w:unhideWhenUsed="0"/>
+    <w:lsdException w:name="Colorful List" w:semiHidden="0" w:uiPriority="72" w:unhideWhenUsed="0"/>
+    <w:lsdException w:name="Colorful Grid" w:semiHidden="0" w:uiPriority="73" w:unhideWhenUsed="0"/>
+    <w:lsdException w:name="Light Shading Accent 1" w:semiHidden="0" w:uiPriority="60" w:unhideWhenUsed="0"/>
+    <w:lsdException w:name="Light List Accent 1" w:semiHidden="0" w:uiPriority="61" w:unhideWhenUsed="0"/>
+    <w:lsdException w:name="Light Grid Accent 1" w:semiHidden="0" w:uiPriority="62" w:unhideWhenUsed="0"/>
+    <w:lsdException w:name="Medium Shading 1 Accent 1" w:semiHidden="0" w:uiPriority="63" w:unhideWhenUsed="0"/>
+    <w:lsdException w:name="Medium Shading 2 Accent 1" w:semiHidden="0" w:uiPriority="64" w:unhideWhenUsed="0"/>
+    <w:lsdException w:name="Medium List 1 Accent 1" w:semiHidden="0" w:uiPriority="65" w:unhideWhenUsed="0"/>
+    <w:lsdException w:name="Revision" w:unhideWhenUsed="0"/>
+    <w:lsdException w:name="List Paragraph" w:semiHidden="0" w:uiPriority="34" w:unhideWhenUsed="0" w:qFormat="1"/>
+    <w:lsdException w:name="Quote" w:semiHidden="0" w:uiPriority="29" w:unhideWhenUsed="0" w:qFormat="1"/>
+    <w:lsdException w:name="Intense Quote" w:semiHidden="0" w:uiPriority="30" w:unhideWhenUsed="0" w:qFormat="1"/>
+    <w:lsdException w:name="Medium List 2 Accent 1" w:semiHidden="0" w:uiPriority="66" w:unhideWhenUsed="0"/>
+    <w:lsdException w:name="Medium Grid 1 Accent 1" w:semiHidden="0" w:uiPriority="67" w:unhideWhenUsed="0"/>
+    <w:lsdException w:name="Medium Grid 2 Accent 1" w:semiHidden="0" w:uiPriority="68" w:unhideWhenUsed="0"/>
+    <w:lsdException w:name="Medium Grid 3 Accent 1" w:semiHidden="0" w:uiPriority="69" w:unhideWhenUsed="0"/>
+    <w:lsdException w:name="Dark List Accent 1" w:semiHidden="0" w:uiPriority="70" w:unhideWhenUsed="0"/>
+    <w:lsdException w:name="Colorful Shading Accent 1" w:semiHidden="0" w:uiPriority="71" w:unhideWhenUsed="0"/>
+    <w:lsdException w:name="Colorful List Accent 1" w:semiHidden="0" w:uiPriority="72" w:unhideWhenUsed="0"/>
+    <w:lsdException w:name="Colorful Grid Accent 1" w:semiHidden="0" w:uiPriority="73" w:unhideWhenUsed="0"/>
+    <w:lsdException w:name="Light Shading Accent 2" w:semiHidden="0" w:uiPriority="60" w:unhideWhenUsed="0"/>
+    <w:lsdException w:name="Light List Accent 2" w:semiHidden="0" w:uiPriority="61" w:unhideWhenUsed="0"/>
+    <w:lsdException w:name="Light Grid Accent 2" w:semiHidden="0" w:uiPriority="62" w:unhideWhenUsed="0"/>
+    <w:lsdException w:name="Medium Shading 1 Accent 2" w:semiHidden="0" w:uiPriority="63" w:unhideWhenUsed="0"/>
+    <w:lsdException w:name="Medium Shading 2 Accent 2" w:semiHidden="0" w:uiPriority="64" w:unhideWhenUsed="0"/>
+    <w:lsdException w:name="Medium List 1 Accent 2" w:semiHidden="0" w:uiPriority="65" w:unhideWhenUsed="0"/>
+    <w:lsdException w:name="Medium List 2 Accent 2" w:semiHidden="0" w:uiPriority="66" w:unhideWhenUsed="0"/>
+    <w:lsdException w:name="Medium Grid 1 Accent 2" w:semiHidden="0" w:uiPriority="67" w:unhideWhenUsed="0"/>
+    <w:lsdException w:name="Medium Grid 2 Accent 2" w:semiHidden="0" w:uiPriority="68" w:unhideWhenUsed="0"/>
+    <w:lsdException w:name="Medium Grid 3 Accent 2" w:semiHidden="0" w:uiPriority="69" w:unhideWhenUsed="0"/>
+    <w:lsdException w:name="Dark List Accent 2" w:semiHidden="0" w:uiPriority="70" w:unhideWhenUsed="0"/>
+    <w:lsdException w:name="Colorful Shading Accent 2" w:semiHidden="0" w:uiPriority="71" w:unhideWhenUsed="0"/>
+    <w:lsdException w:name="Colorful List Accent 2" w:semiHidden="0" w:uiPriority="72" w:unhideWhenUsed="0"/>
+    <w:lsdException w:name="Colorful Grid Accent 2" w:semiHidden="0" w:uiPriority="73" w:unhideWhenUsed="0"/>
+    <w:lsdException w:name="Light Shading Accent 3" w:semiHidden="0" w:uiPriority="60" w:unhideWhenUsed="0"/>
+    <w:lsdException w:name="Light List Accent 3" w:semiHidden="0" w:uiPriority="61" w:unhideWhenUsed="0"/>
+    <w:lsdException w:name="Light Grid Accent 3" w:semiHidden="0" w:uiPriority="62" w:unhideWhenUsed="0"/>
+    <w:lsdException w:name="Medium Shading 1 Accent 3" w:semiHidden="0" w:uiPriority="63" w:unhideWhenUsed="0"/>
+    <w:lsdException w:name="Medium Shading 2 Accent 3" w:semiHidden="0" w:uiPriority="64" w:unhideWhenUsed="0"/>
+    <w:lsdException w:name="Medium List 1 Accent 3" w:semiHidden="0" w:uiPriority="65" w:unhideWhenUsed="0"/>
+    <w:lsdException w:name="Medium List 2 Accent 3" w:semiHidden="0" w:uiPriority="66" w:unhideWhenUsed="0"/>
+    <w:lsdException w:name="Medium Grid 1 Accent 3" w:semiHidden="0" w:uiPriority="67" w:unhideWhenUsed="0"/>
+    <w:lsdException w:name="Medium Grid 2 Accent 3" w:semiHidden="0" w:uiPriority="68" w:unhideWhenUsed="0"/>
+    <w:lsdException w:name="Medium Grid 3 Accent 3" w:semiHidden="0" w:uiPriority="69" w:unhideWhenUsed="0"/>
+    <w:lsdException w:name="Dark List Accent 3" w:semiHidden="0" w:uiPriority="70" w:unhideWhenUsed="0"/>
+    <w:lsdException w:name="Colorful Shading Accent 3" w:semiHidden="0" w:uiPriority="71" w:unhideWhenUsed="0"/>
+    <w:lsdException w:name="Colorful List Accent 3" w:semiHidden="0" w:uiPriority="72" w:unhideWhenUsed="0"/>
+    <w:lsdException w:name="Colorful Grid Accent 3" w:semiHidden="0" w:uiPriority="73" w:unhideWhenUsed="0"/>
+    <w:lsdException w:name="Light Shading Accent 4" w:semiHidden="0" w:uiPriority="60" w:unhideWhenUsed="0"/>
+    <w:lsdException w:name="Light List Accent 4" w:semiHidden="0" w:uiPriority="61" w:unhideWhenUsed="0"/>
+    <w:lsdException w:name="Light Grid Accent 4" w:semiHidden="0" w:uiPriority="62" w:unhideWhenUsed="0"/>
+    <w:lsdException w:name="Medium Shading 1 Accent 4" w:semiHidden="0" w:uiPriority="63" w:unhideWhenUsed="0"/>
+    <w:lsdException w:name="Medium Shading 2 Accent 4" w:semiHidden="0" w:uiPriority="64" w:unhideWhenUsed="0"/>
+    <w:lsdException w:name="Medium List 1 Accent 4" w:semiHidden="0" w:uiPriority="65" w:unhideWhenUsed="0"/>
+    <w:lsdException w:name="Medium List 2 Accent 4" w:semiHidden="0" w:uiPriority="66" w:unhideWhenUsed="0"/>
+    <w:lsdException w:name="Medium Grid 1 Accent 4" w:semiHidden="0" w:uiPriority="67" w:unhideWhenUsed="0"/>
+    <w:lsdException w:name="Medium Grid 2 Accent 4" w:semiHidden="0" w:uiPriority="68" w:unhideWhenUsed="0"/>
+    <w:lsdException w:name="Medium Grid 3 Accent 4" w:semiHidden="0" w:uiPriority="69" w:unhideWhenUsed="0"/>
+    <w:lsdException w:name="Dark List Accent 4" w:semiHidden="0" w:uiPriority="70" w:unhideWhenUsed="0"/>
+    <w:lsdException w:name="Colorful Shading Accent 4" w:semiHidden="0" w:uiPriority="71" w:unhideWhenUsed="0"/>
+    <w:lsdException w:name="Colorful List Accent 4" w:semiHidden="0" w:uiPriority="72" w:unhideWhenUsed="0"/>
+    <w:lsdException w:name="Colorful Grid Accent 4" w:semiHidden="0" w:uiPriority="73" w:unhideWhenUsed="0"/>
+    <w:lsdException w:name="Light Shading Accent 5" w:semiHidden="0" w:uiPriority="60" w:unhideWhenUsed="0"/>
+    <w:lsdException w:name="Light List Accent 5" w:semiHidden="0" w:uiPriority="61" w:unhideWhenUsed="0"/>
+    <w:lsdException w:name="Light Grid Accent 5" w:semiHidden="0" w:uiPriority="62" w:unhideWhenUsed="0"/>
+    <w:lsdException w:name="Medium Shading 1 Accent 5" w:semiHidden="0" w:uiPriority="63" w:unhideWhenUsed="0"/>
+    <w:lsdException w:name="Medium Shading 2 Accent 5" w:semiHidden="0" w:uiPriority="64" w:unhideWhenUsed="0"/>
+    <w:lsdException w:name="Medium List 1 Accent 5" w:semiHidden="0" w:uiPriority="65" w:unhideWhenUsed="0"/>
+    <w:lsdException w:name="Medium List 2 Accent 5" w:semiHidden="0" w:uiPriority="66" w:unhideWhenUsed="0"/>
+    <w:lsdException w:name="Medium Grid 1 Accent 5" w:semiHidden="0" w:uiPriority="67" w:unhideWhenUsed="0"/>
+    <w:lsdException w:name="Medium Grid 2 Accent 5" w:semiHidden="0" w:uiPriority="68" w:unhideWhenUsed="0"/>
+    <w:lsdException w:name="Medium Grid 3 Accent 5" w:semiHidden="0" w:uiPriority="69" w:unhideWhenUsed="0"/>
+    <w:lsdException w:name="Dark List Accent 5" w:semiHidden="0" w:uiPriority="70" w:unhideWhenUsed="0"/>
+    <w:lsdException w:name="Colorful Shading Accent 5" w:semiHidden="0" w:uiPriority="71" w:unhideWhenUsed="0"/>
+    <w:lsdException w:name="Colorful List Accent 5" w:semiHidden="0" w:uiPriority="72" w:unhideWhenUsed="0"/>
+    <w:lsdException w:name="Colorful Grid Accent 5" w:semiHidden="0" w:uiPriority="73" w:unhideWhenUsed="0"/>
+    <w:lsdException w:name="Light Shading Accent 6" w:semiHidden="0" w:uiPriority="60" w:unhideWhenUsed="0"/>
+    <w:lsdException w:name="Light List Accent 6" w:semiHidden="0" w:uiPriority="61" w:unhideWhenUsed="0"/>
+    <w:lsdException w:name="Light Grid Accent 6" w:semiHidden="0" w:uiPriority="62" w:unhideWhenUsed="0"/>
+    <w:lsdException w:name="Medium Shading 1 Accent 6" w:semiHidden="0" w:uiPriority="63" w:unhideWhenUsed="0"/>
+    <w:lsdException w:name="Medium Shading 2 Accent 6" w:semiHidden="0" w:uiPriority="64" w:unhideWhenUsed="0"/>
+    <w:lsdException w:name="Medium List 1 Accent 6" w:semiHidden="0" w:uiPriority="65" w:unhideWhenUsed="0"/>
+    <w:lsdException w:name="Medium List 2 Accent 6" w:semiHidden="0" w:uiPriority="66" w:unhideWhenUsed="0"/>
+    <w:lsdException w:name="Medium Grid 1 Accent 6" w:semiHidden="0" w:uiPriority="67" w:unhideWhenUsed="0"/>
+    <w:lsdException w:name="Medium Grid 2 Accent 6" w:semiHidden="0" w:uiPriority="68" w:unhideWhenUsed="0"/>
+    <w:lsdException w:name="Medium Grid 3 Accent 6" w:semiHidden="0" w:uiPriority="69" w:unhideWhenUsed="0"/>
+    <w:lsdException w:name="Dark List Accent 6" w:semiHidden="0" w:uiPriority="70" w:unhideWhenUsed="0"/>
+    <w:lsdException w:name="Colorful Shading Accent 6" w:semiHidden="0" w:uiPriority="71" w:unhideWhenUsed="0"/>
+    <w:lsdException w:name="Colorful List Accent 6" w:semiHidden="0" w:uiPriority="72" w:unhideWhenUsed="0"/>
+    <w:lsdException w:name="Colorful Grid Accent 6" w:semiHidden="0" w:uiPriority="73" w:unhideWhenUsed="0"/>
+    <w:lsdException w:name="Subtle Emphasis" w:semiHidden="0" w:uiPriority="19" w:unhideWhenUsed="0" w:qFormat="1"/>
+    <w:lsdException w:name="Intense Emphasis" w:semiHidden="0" w:uiPriority="21" w:unhideWhenUsed="0" w:qFormat="1"/>
+    <w:lsdException w:name="Subtle Reference" w:semiHidden="0" w:uiPriority="31" w:unhideWhenUsed="0" w:qFormat="1"/>
+    <w:lsdException w:name="Intense Reference" w:semiHidden="0" w:uiPriority="32" w:unhideWhenUsed="0" w:qFormat="1"/>
+    <w:lsdException w:name="Book Title" w:semiHidden="0" w:uiPriority="33" w:unhideWhenUsed="0" w:qFormat="1"/>
+    <w:lsdException w:name="Bibliography" w:uiPriority="37"/>
+    <w:lsdException w:name="TOC Heading" w:uiPriority="39" w:qFormat="1"/>
+  </w:latentStyles>
+  <w:style w:type="paragraph" w:default="1" w:styleId="Normal">
+    <w:name w:val="Normal"/>
+    <w:qFormat/>
+  </w:style>
+  <w:style w:type="character" w:default="1" w:styleId="Fontepargpadro">
+    <w:name w:val="Default Paragraph Font"/>
+    <w:uiPriority w:val="1"/>
+    <w:semiHidden/>
+    <w:unhideWhenUsed/>
+  </w:style>
+  <w:style w:type="table" w:default="1" w:styleId="Tabelanormal">
+    <w:name w:val="Normal Table"/>
+    <w:uiPriority w:val="99"/>
+    <w:semiHidden/>
+    <w:unhideWhenUsed/>
+    <w:tblPr>
+      <w:tblInd w:w="0" w:type="dxa"/>
+      <w:tblCellMar>
+        <w:top w:w="0" w:type="dxa"/>
+        <w:left w:w="108" w:type="dxa"/>
+        <w:bottom w:w="0" w:type="dxa"/>
+        <w:right w:w="108" w:type="dxa"/>
+      </w:tblCellMar>
+    </w:tblPr>
+  </w:style>
+  <w:style w:type="numbering" w:default="1" w:styleId="Semlista">
+    <w:name w:val="No List"/>
+    <w:uiPriority w:val="99"/>
+    <w:semiHidden/>
+    <w:unhideWhenUsed/>
   </w:style>
 </w:styles>
 </file>

</xml_diff>

<commit_message>
[Versão 1.1] Pesquisa de Mercado revisada, inclusão do "Não se aplica"
</commit_message>
<xml_diff>
--- a/3.0 Atividades na Implantação.docx
+++ b/3.0 Atividades na Implantação.docx
@@ -89,9 +89,19 @@
               <w:rPr>
                 <w:rFonts w:ascii="Arial" w:hAnsi="Arial" w:cs="Arial"/>
                 <w:bCs/>
-                <w:color w:val="808080" w:themeColor="background1" w:themeShade="80"/>
-              </w:rPr>
-            </w:pPr>
+                <w:color w:val="000000" w:themeColor="text1"/>
+              </w:rPr>
+            </w:pPr>
+            <w:r>
+              <w:rPr>
+                <w:rFonts w:ascii="Arial" w:hAnsi="Arial" w:cs="Arial"/>
+                <w:bCs/>
+                <w:color w:val="000000" w:themeColor="text1"/>
+              </w:rPr>
+              <w:t>Não se aplica.</w:t>
+            </w:r>
+            <w:bookmarkStart w:id="0" w:name="_GoBack"/>
+            <w:bookmarkEnd w:id="0"/>
           </w:p>
           <w:p>
             <w:pPr>
@@ -284,23 +294,7 @@
                 <w:bCs/>
                 <w:color w:val="000000" w:themeColor="text1"/>
               </w:rPr>
-              <w:t xml:space="preserve"> </w:t>
-            </w:r>
-            <w:r>
-              <w:rPr>
-                <w:rFonts w:ascii="Arial" w:hAnsi="Arial" w:cs="Arial"/>
-                <w:bCs/>
-                <w:color w:val="000000" w:themeColor="text1"/>
-              </w:rPr>
-              <w:t>com o controle antigo realizado</w:t>
-            </w:r>
-            <w:r>
-              <w:rPr>
-                <w:rFonts w:ascii="Arial" w:hAnsi="Arial" w:cs="Arial"/>
-                <w:bCs/>
-                <w:color w:val="000000" w:themeColor="text1"/>
-              </w:rPr>
-              <w:t xml:space="preserve"> por planilhas Excel</w:t>
+              <w:t xml:space="preserve"> com o controle antigo realizado por planilhas Excel</w:t>
             </w:r>
             <w:r>
               <w:rPr>
@@ -458,17 +452,7 @@
                 <w:bCs/>
                 <w:color w:val="000000" w:themeColor="text1"/>
               </w:rPr>
-              <w:t xml:space="preserve"> funcionalidades do sistema com relação ao painel administrativo. Para utilização do aplicativo, será feita uma explicação inicial na matriz da distribuidora para os operadores das </w:t>
-            </w:r>
-            <w:bookmarkStart w:id="0" w:name="_GoBack"/>
-            <w:bookmarkEnd w:id="0"/>
-            <w:r>
-              <w:rPr>
-                <w:rFonts w:ascii="Arial" w:hAnsi="Arial" w:cs="Arial"/>
-                <w:bCs/>
-                <w:color w:val="000000" w:themeColor="text1"/>
-              </w:rPr>
-              <w:t>máquinas e após o treinamento, será realizado um acompanhamento de campo, onde um membro da equipe acompanhará o operador pelos clientes, utilizando o aplicativo</w:t>
+              <w:t xml:space="preserve"> funcionalidades do sistema com relação ao painel administrativo. Para utilização do aplicativo, será feita uma explicação inicial na matriz da distribuidora para os operadores das máquinas e após o treinamento, será realizado um acompanhamento de campo, onde um membro da equipe acompanhará o operador pelos clientes, utilizando o aplicativo</w:t>
             </w:r>
             <w:r>
               <w:rPr>

</xml_diff>